<commit_message>
Updates for using different color spaces
Still doesn't work great with Yc or HLS though
</commit_message>
<xml_diff>
--- a/writeup.docx
+++ b/writeup.docx
@@ -48,7 +48,7 @@
           <w:szCs w:val="24"/>
         </w:rPr>
         <w:pict>
-          <v:rect id="_x0000_i1025" style="width:0;height:3pt" o:hralign="center" o:hrstd="t" o:hrnoshade="t" o:hr="t" fillcolor="#24292e" stroked="f"/>
+          <v:rect id="_x0000_i1026" style="width:0;height:3pt" o:hralign="center" o:hrstd="t" o:hrnoshade="t" o:hr="t" fillcolor="#24292e" stroked="f"/>
         </w:pict>
       </w:r>
     </w:p>
@@ -376,7 +376,7 @@
           <w:szCs w:val="24"/>
         </w:rPr>
         <w:pict>
-          <v:rect id="_x0000_i1026" style="width:0;height:3pt" o:hralign="center" o:bullet="t" o:hrstd="t" o:hrnoshade="t" o:hr="t" fillcolor="#24292e" stroked="f"/>
+          <v:rect id="_x0000_i1027" style="width:0;height:3pt" o:hralign="center" o:bullet="t" o:hrstd="t" o:hrnoshade="t" o:hr="t" fillcolor="#24292e" stroked="f"/>
         </w:pict>
       </w:r>
     </w:p>
@@ -1512,640 +1512,65 @@
       <w:r>
         <w:t>If there are one or more windows detected</w:t>
       </w:r>
-      <w:bookmarkStart w:id="0" w:name="_GoBack"/>
-      <w:bookmarkEnd w:id="0"/>
-    </w:p>
-    <w:p>
-      <w:pPr>
-        <w:spacing w:after="240" w:line="240" w:lineRule="auto"/>
-        <w:rPr>
-          <w:rFonts w:ascii="Segoe UI" w:eastAsia="Times New Roman" w:hAnsi="Segoe UI" w:cs="Segoe UI"/>
-          <w:color w:val="24292E"/>
-          <w:sz w:val="24"/>
-          <w:szCs w:val="24"/>
-        </w:rPr>
-      </w:pPr>
-    </w:p>
-    <w:p>
-      <w:pPr>
-        <w:spacing w:after="240" w:line="240" w:lineRule="auto"/>
-        <w:rPr>
-          <w:rFonts w:ascii="Segoe UI" w:eastAsia="Times New Roman" w:hAnsi="Segoe UI" w:cs="Segoe UI"/>
-          <w:color w:val="24292E"/>
-          <w:sz w:val="24"/>
-          <w:szCs w:val="24"/>
-        </w:rPr>
-      </w:pPr>
-    </w:p>
-    <w:p>
-      <w:pPr>
-        <w:spacing w:after="240" w:line="240" w:lineRule="auto"/>
-        <w:rPr>
-          <w:rFonts w:ascii="Segoe UI" w:eastAsia="Times New Roman" w:hAnsi="Segoe UI" w:cs="Segoe UI"/>
-          <w:color w:val="24292E"/>
-          <w:sz w:val="24"/>
-          <w:szCs w:val="24"/>
-        </w:rPr>
-      </w:pPr>
-    </w:p>
-    <w:p>
-      <w:pPr>
-        <w:spacing w:after="240" w:line="240" w:lineRule="auto"/>
-        <w:rPr>
-          <w:rFonts w:ascii="Segoe UI" w:eastAsia="Times New Roman" w:hAnsi="Segoe UI" w:cs="Segoe UI"/>
-          <w:color w:val="24292E"/>
-          <w:sz w:val="24"/>
-          <w:szCs w:val="24"/>
-        </w:rPr>
-      </w:pPr>
-      <w:r>
-        <w:rPr>
-          <w:rFonts w:ascii="Segoe UI" w:eastAsia="Times New Roman" w:hAnsi="Segoe UI" w:cs="Segoe UI"/>
-          <w:color w:val="24292E"/>
-          <w:sz w:val="24"/>
-          <w:szCs w:val="24"/>
-        </w:rPr>
-        <w:t>####2. Show some examples of test images to demonstrate how your pipeline is working. What did you do to optimize the performance of your classifier?</w:t>
-      </w:r>
-    </w:p>
-    <w:p>
-      <w:pPr>
-        <w:spacing w:after="240" w:line="240" w:lineRule="auto"/>
-        <w:rPr>
-          <w:rFonts w:ascii="Segoe UI" w:eastAsia="Times New Roman" w:hAnsi="Segoe UI" w:cs="Segoe UI"/>
-          <w:color w:val="24292E"/>
-          <w:sz w:val="24"/>
-          <w:szCs w:val="24"/>
-        </w:rPr>
-      </w:pPr>
-      <w:r>
-        <w:rPr>
-          <w:rFonts w:ascii="Segoe UI" w:eastAsia="Times New Roman" w:hAnsi="Segoe UI" w:cs="Segoe UI"/>
-          <w:color w:val="24292E"/>
-          <w:sz w:val="24"/>
-          <w:szCs w:val="24"/>
-        </w:rPr>
-        <w:t xml:space="preserve">Ultimately I searched on two scales using </w:t>
+      <w:r>
+        <w:t>, add a pixel for heat</w:t>
+      </w:r>
+    </w:p>
+    <w:p>
+      <w:pPr>
+        <w:pStyle w:val="ListParagraph"/>
+        <w:numPr>
+          <w:ilvl w:val="1"/>
+          <w:numId w:val="12"/>
+        </w:numPr>
+      </w:pPr>
+      <w:r>
+        <w:t>Average out the last 10 frames</w:t>
+      </w:r>
+    </w:p>
+    <w:p>
+      <w:pPr>
+        <w:pStyle w:val="ListParagraph"/>
+        <w:numPr>
+          <w:ilvl w:val="1"/>
+          <w:numId w:val="12"/>
+        </w:numPr>
+      </w:pPr>
+      <w:r>
+        <w:t xml:space="preserve">Use the </w:t>
       </w:r>
       <w:proofErr w:type="spellStart"/>
       <w:r>
-        <w:rPr>
-          <w:rFonts w:ascii="Segoe UI" w:eastAsia="Times New Roman" w:hAnsi="Segoe UI" w:cs="Segoe UI"/>
-          <w:color w:val="24292E"/>
-          <w:sz w:val="24"/>
-          <w:szCs w:val="24"/>
-        </w:rPr>
-        <w:t>YCrCb</w:t>
+        <w:t>draw_labeled_windows</w:t>
       </w:r>
       <w:proofErr w:type="spellEnd"/>
       <w:r>
-        <w:rPr>
-          <w:rFonts w:ascii="Segoe UI" w:eastAsia="Times New Roman" w:hAnsi="Segoe UI" w:cs="Segoe UI"/>
-          <w:color w:val="24292E"/>
-          <w:sz w:val="24"/>
-          <w:szCs w:val="24"/>
-        </w:rPr>
-        <w:t xml:space="preserve"> 3-channel HOG features plus spatially binned color and histograms of color in the feature vector, which provided a nice result. Here are some example images:</w:t>
-      </w:r>
-    </w:p>
-    <w:p>
-      <w:pPr>
-        <w:pBdr>
-          <w:bottom w:val="single" w:sz="6" w:space="4" w:color="EAECEF"/>
-        </w:pBdr>
-        <w:spacing w:before="360" w:after="240" w:line="240" w:lineRule="auto"/>
-        <w:outlineLvl w:val="1"/>
-        <w:rPr>
-          <w:rFonts w:ascii="Segoe UI" w:eastAsia="Times New Roman" w:hAnsi="Segoe UI" w:cs="Segoe UI"/>
-          <w:b/>
-          <w:bCs/>
-          <w:color w:val="24292E"/>
-          <w:sz w:val="36"/>
-          <w:szCs w:val="36"/>
-        </w:rPr>
-      </w:pPr>
-    </w:p>
-    <w:p>
-      <w:pPr>
-        <w:spacing w:before="360" w:after="240" w:line="240" w:lineRule="auto"/>
-        <w:outlineLvl w:val="2"/>
-        <w:rPr>
-          <w:rFonts w:ascii="Segoe UI" w:eastAsia="Times New Roman" w:hAnsi="Segoe UI" w:cs="Segoe UI"/>
-          <w:b/>
-          <w:bCs/>
-          <w:color w:val="24292E"/>
-          <w:sz w:val="30"/>
-          <w:szCs w:val="30"/>
-        </w:rPr>
-      </w:pPr>
-      <w:r>
-        <w:rPr>
-          <w:rFonts w:ascii="Segoe UI" w:eastAsia="Times New Roman" w:hAnsi="Segoe UI" w:cs="Segoe UI"/>
-          <w:b/>
-          <w:bCs/>
-          <w:color w:val="24292E"/>
-          <w:sz w:val="30"/>
-          <w:szCs w:val="30"/>
-        </w:rPr>
-        <w:t>Video Implementation</w:t>
-      </w:r>
-    </w:p>
-    <w:p>
-      <w:pPr>
-        <w:spacing w:after="240" w:line="240" w:lineRule="auto"/>
-        <w:rPr>
-          <w:rFonts w:ascii="Segoe UI" w:eastAsia="Times New Roman" w:hAnsi="Segoe UI" w:cs="Segoe UI"/>
-          <w:color w:val="24292E"/>
-          <w:sz w:val="24"/>
-          <w:szCs w:val="24"/>
-        </w:rPr>
-      </w:pPr>
-      <w:r>
-        <w:rPr>
-          <w:rFonts w:ascii="Segoe UI" w:eastAsia="Times New Roman" w:hAnsi="Segoe UI" w:cs="Segoe UI"/>
-          <w:color w:val="24292E"/>
-          <w:sz w:val="24"/>
-          <w:szCs w:val="24"/>
-        </w:rPr>
-        <w:t>####1. Provide a link to your final video output. Your pipeline should perform reasonably well on the entire project video (somewhat wobbly or unstable bounding boxes are ok as long as you are identifying the vehicles most of the time with minimal false positives.) Here's a </w:t>
-      </w:r>
-      <w:hyperlink r:id="rId15" w:history="1">
-        <w:r>
-          <w:rPr>
-            <w:rFonts w:ascii="Segoe UI" w:eastAsia="Times New Roman" w:hAnsi="Segoe UI" w:cs="Segoe UI"/>
-            <w:color w:val="0366D6"/>
-            <w:sz w:val="24"/>
-            <w:szCs w:val="24"/>
-          </w:rPr>
-          <w:t>link to my video result</w:t>
-        </w:r>
-      </w:hyperlink>
-    </w:p>
-    <w:p>
-      <w:pPr>
-        <w:spacing w:after="240" w:line="240" w:lineRule="auto"/>
-        <w:rPr>
-          <w:rFonts w:ascii="Segoe UI" w:eastAsia="Times New Roman" w:hAnsi="Segoe UI" w:cs="Segoe UI"/>
-          <w:color w:val="24292E"/>
-          <w:sz w:val="24"/>
-          <w:szCs w:val="24"/>
-        </w:rPr>
-      </w:pPr>
-      <w:r>
-        <w:rPr>
-          <w:rFonts w:ascii="Segoe UI" w:eastAsia="Times New Roman" w:hAnsi="Segoe UI" w:cs="Segoe UI"/>
-          <w:color w:val="24292E"/>
-          <w:sz w:val="24"/>
-          <w:szCs w:val="24"/>
-        </w:rPr>
-        <w:t>####2. Describe how (and identify where in your code) you implemented some kind of filter for false positives and some method for combining overlapping bounding boxes.</w:t>
-      </w:r>
-    </w:p>
-    <w:p>
-      <w:pPr>
-        <w:spacing w:after="0" w:line="240" w:lineRule="auto"/>
-        <w:rPr>
-          <w:rFonts w:ascii="Segoe UI" w:eastAsia="Times New Roman" w:hAnsi="Segoe UI" w:cs="Segoe UI"/>
-          <w:color w:val="24292E"/>
-          <w:sz w:val="24"/>
-          <w:szCs w:val="24"/>
-        </w:rPr>
-      </w:pPr>
-      <w:r>
-        <w:rPr>
-          <w:rFonts w:ascii="Segoe UI" w:eastAsia="Times New Roman" w:hAnsi="Segoe UI" w:cs="Segoe UI"/>
-          <w:color w:val="24292E"/>
-          <w:sz w:val="24"/>
-          <w:szCs w:val="24"/>
-        </w:rPr>
-        <w:t xml:space="preserve">I recorded the positions of positive detections in each frame of the video. From the positive detections I created a heatmap and then </w:t>
+        <w:t xml:space="preserve"> function from earlier to translate the heat map back to boxes</w:t>
+      </w:r>
+    </w:p>
+    <w:p>
+      <w:pPr>
+        <w:pStyle w:val="ListParagraph"/>
+        <w:numPr>
+          <w:ilvl w:val="1"/>
+          <w:numId w:val="12"/>
+        </w:numPr>
+      </w:pPr>
+      <w:r>
+        <w:t xml:space="preserve">Return the image </w:t>
       </w:r>
       <w:proofErr w:type="spellStart"/>
       <w:r>
-        <w:rPr>
-          <w:rFonts w:ascii="Segoe UI" w:eastAsia="Times New Roman" w:hAnsi="Segoe UI" w:cs="Segoe UI"/>
-          <w:color w:val="24292E"/>
-          <w:sz w:val="24"/>
-          <w:szCs w:val="24"/>
-        </w:rPr>
-        <w:t>thresholded</w:t>
+        <w:t>overlayed</w:t>
       </w:r>
       <w:proofErr w:type="spellEnd"/>
       <w:r>
-        <w:rPr>
-          <w:rFonts w:ascii="Segoe UI" w:eastAsia="Times New Roman" w:hAnsi="Segoe UI" w:cs="Segoe UI"/>
-          <w:color w:val="24292E"/>
-          <w:sz w:val="24"/>
-          <w:szCs w:val="24"/>
-        </w:rPr>
-        <w:t xml:space="preserve"> that map to identify vehicle positions. I then used </w:t>
-      </w:r>
-      <w:proofErr w:type="spellStart"/>
-      <w:r>
-        <w:rPr>
-          <w:rFonts w:ascii="Consolas" w:eastAsia="Times New Roman" w:hAnsi="Consolas" w:cs="Courier New"/>
-          <w:color w:val="24292E"/>
-          <w:sz w:val="20"/>
-          <w:szCs w:val="20"/>
-        </w:rPr>
-        <w:t>scipy.ndimage.measurements.label</w:t>
-      </w:r>
-      <w:proofErr w:type="spellEnd"/>
-      <w:r>
-        <w:rPr>
-          <w:rFonts w:ascii="Consolas" w:eastAsia="Times New Roman" w:hAnsi="Consolas" w:cs="Courier New"/>
-          <w:color w:val="24292E"/>
-          <w:sz w:val="20"/>
-          <w:szCs w:val="20"/>
-        </w:rPr>
-        <w:t>()</w:t>
-      </w:r>
-      <w:r>
-        <w:rPr>
-          <w:rFonts w:ascii="Segoe UI" w:eastAsia="Times New Roman" w:hAnsi="Segoe UI" w:cs="Segoe UI"/>
-          <w:color w:val="24292E"/>
-          <w:sz w:val="24"/>
-          <w:szCs w:val="24"/>
-        </w:rPr>
-        <w:t> to identify individual blobs in the heatmap. I then assumed each blob corresponded to a vehicle. I constructed bounding boxes to cover the area of each blob detected.</w:t>
-      </w:r>
-    </w:p>
-    <w:p>
-      <w:pPr>
-        <w:spacing w:after="0" w:line="240" w:lineRule="auto"/>
-        <w:rPr>
-          <w:rFonts w:ascii="Segoe UI" w:eastAsia="Times New Roman" w:hAnsi="Segoe UI" w:cs="Segoe UI"/>
-          <w:color w:val="24292E"/>
-          <w:sz w:val="24"/>
-          <w:szCs w:val="24"/>
-        </w:rPr>
-      </w:pPr>
-      <w:r>
-        <w:rPr>
-          <w:rFonts w:ascii="Segoe UI" w:eastAsia="Times New Roman" w:hAnsi="Segoe UI" w:cs="Segoe UI"/>
-          <w:color w:val="24292E"/>
-          <w:sz w:val="24"/>
-          <w:szCs w:val="24"/>
-        </w:rPr>
-        <w:t>Here's an example result showing the heatmap from a series of frames of video, the result of </w:t>
-      </w:r>
-      <w:proofErr w:type="spellStart"/>
-      <w:r>
-        <w:rPr>
-          <w:rFonts w:ascii="Consolas" w:eastAsia="Times New Roman" w:hAnsi="Consolas" w:cs="Courier New"/>
-          <w:color w:val="24292E"/>
-          <w:sz w:val="20"/>
-          <w:szCs w:val="20"/>
-        </w:rPr>
-        <w:t>scipy.ndimage.measurements.label</w:t>
-      </w:r>
-      <w:proofErr w:type="spellEnd"/>
-      <w:r>
-        <w:rPr>
-          <w:rFonts w:ascii="Consolas" w:eastAsia="Times New Roman" w:hAnsi="Consolas" w:cs="Courier New"/>
-          <w:color w:val="24292E"/>
-          <w:sz w:val="20"/>
-          <w:szCs w:val="20"/>
-        </w:rPr>
-        <w:t>()</w:t>
-      </w:r>
-      <w:r>
-        <w:rPr>
-          <w:rFonts w:ascii="Segoe UI" w:eastAsia="Times New Roman" w:hAnsi="Segoe UI" w:cs="Segoe UI"/>
-          <w:color w:val="24292E"/>
-          <w:sz w:val="24"/>
-          <w:szCs w:val="24"/>
-        </w:rPr>
-        <w:t> and the bounding boxes then overlaid on the last frame of video:</w:t>
-      </w:r>
-    </w:p>
-    <w:p>
-      <w:pPr>
-        <w:spacing w:before="360" w:after="240" w:line="240" w:lineRule="auto"/>
-        <w:outlineLvl w:val="2"/>
-        <w:rPr>
-          <w:rFonts w:ascii="Segoe UI" w:eastAsia="Times New Roman" w:hAnsi="Segoe UI" w:cs="Segoe UI"/>
-          <w:b/>
-          <w:bCs/>
-          <w:color w:val="24292E"/>
-          <w:sz w:val="30"/>
-          <w:szCs w:val="30"/>
-        </w:rPr>
-      </w:pPr>
-      <w:r>
-        <w:rPr>
-          <w:rFonts w:ascii="Segoe UI" w:eastAsia="Times New Roman" w:hAnsi="Segoe UI" w:cs="Segoe UI"/>
-          <w:b/>
-          <w:bCs/>
-          <w:color w:val="24292E"/>
-          <w:sz w:val="30"/>
-          <w:szCs w:val="30"/>
-        </w:rPr>
-        <w:t>Here are six frames and their corresponding heatmaps:</w:t>
-      </w:r>
-    </w:p>
-    <w:p>
-      <w:pPr>
-        <w:spacing w:after="240" w:line="240" w:lineRule="auto"/>
-        <w:rPr>
-          <w:rFonts w:ascii="Segoe UI" w:eastAsia="Times New Roman" w:hAnsi="Segoe UI" w:cs="Segoe UI"/>
-          <w:color w:val="24292E"/>
-          <w:sz w:val="24"/>
-          <w:szCs w:val="24"/>
-        </w:rPr>
-      </w:pPr>
-      <w:r>
-        <w:rPr>
-          <w:rFonts w:ascii="Segoe UI" w:eastAsia="Times New Roman" w:hAnsi="Segoe UI" w:cs="Segoe UI"/>
-          <w:noProof/>
-          <w:color w:val="0366D6"/>
-          <w:sz w:val="24"/>
-          <w:szCs w:val="24"/>
-        </w:rPr>
-        <w:lastRenderedPageBreak/>
-        <w:drawing>
-          <wp:inline distT="0" distB="0" distL="0" distR="0">
-            <wp:extent cx="5807710" cy="10951210"/>
-            <wp:effectExtent l="0" t="0" r="2540" b="2540"/>
-            <wp:docPr id="3" name="Picture 3" descr="alt text">
-              <a:hlinkClick xmlns:a="http://schemas.openxmlformats.org/drawingml/2006/main" r:id="rId16" tgtFrame="&quot;_blank&quot;"/>
-            </wp:docPr>
-            <wp:cNvGraphicFramePr>
-              <a:graphicFrameLocks xmlns:a="http://schemas.openxmlformats.org/drawingml/2006/main" noChangeAspect="1"/>
-            </wp:cNvGraphicFramePr>
-            <a:graphic xmlns:a="http://schemas.openxmlformats.org/drawingml/2006/main">
-              <a:graphicData uri="http://schemas.openxmlformats.org/drawingml/2006/picture">
-                <pic:pic xmlns:pic="http://schemas.openxmlformats.org/drawingml/2006/picture">
-                  <pic:nvPicPr>
-                    <pic:cNvPr id="0" name="Picture 7" descr="alt text">
-                      <a:hlinkClick r:id="rId16" tgtFrame="&quot;_blank&quot;"/>
-                    </pic:cNvPr>
-                    <pic:cNvPicPr>
-                      <a:picLocks noChangeAspect="1" noChangeArrowheads="1"/>
-                    </pic:cNvPicPr>
-                  </pic:nvPicPr>
-                  <pic:blipFill>
-                    <a:blip r:embed="rId17">
-                      <a:extLst>
-                        <a:ext uri="{28A0092B-C50C-407E-A947-70E740481C1C}">
-                          <a14:useLocalDpi xmlns:a14="http://schemas.microsoft.com/office/drawing/2010/main" val="0"/>
-                        </a:ext>
-                      </a:extLst>
-                    </a:blip>
-                    <a:srcRect/>
-                    <a:stretch>
-                      <a:fillRect/>
-                    </a:stretch>
-                  </pic:blipFill>
-                  <pic:spPr bwMode="auto">
-                    <a:xfrm>
-                      <a:off x="0" y="0"/>
-                      <a:ext cx="5807710" cy="10951210"/>
-                    </a:xfrm>
-                    <a:prstGeom prst="rect">
-                      <a:avLst/>
-                    </a:prstGeom>
-                    <a:noFill/>
-                    <a:ln>
-                      <a:noFill/>
-                    </a:ln>
-                  </pic:spPr>
-                </pic:pic>
-              </a:graphicData>
-            </a:graphic>
-          </wp:inline>
-        </w:drawing>
-      </w:r>
-    </w:p>
-    <w:p>
-      <w:pPr>
-        <w:spacing w:after="0" w:line="240" w:lineRule="auto"/>
-        <w:outlineLvl w:val="2"/>
-        <w:rPr>
-          <w:rFonts w:ascii="Segoe UI" w:eastAsia="Times New Roman" w:hAnsi="Segoe UI" w:cs="Segoe UI"/>
-          <w:b/>
-          <w:bCs/>
-          <w:color w:val="24292E"/>
-          <w:sz w:val="30"/>
-          <w:szCs w:val="30"/>
-        </w:rPr>
-      </w:pPr>
-      <w:r>
-        <w:rPr>
-          <w:rFonts w:ascii="Segoe UI" w:eastAsia="Times New Roman" w:hAnsi="Segoe UI" w:cs="Segoe UI"/>
-          <w:b/>
-          <w:bCs/>
-          <w:color w:val="24292E"/>
-          <w:sz w:val="30"/>
-          <w:szCs w:val="30"/>
-        </w:rPr>
-        <w:lastRenderedPageBreak/>
-        <w:t>Here is the output of </w:t>
-      </w:r>
-      <w:proofErr w:type="spellStart"/>
-      <w:r>
-        <w:rPr>
-          <w:rFonts w:ascii="Consolas" w:eastAsia="Times New Roman" w:hAnsi="Consolas" w:cs="Courier New"/>
-          <w:b/>
-          <w:bCs/>
-          <w:color w:val="24292E"/>
-          <w:sz w:val="20"/>
-          <w:szCs w:val="20"/>
-        </w:rPr>
-        <w:t>scipy.ndimage.measurements.label</w:t>
-      </w:r>
-      <w:proofErr w:type="spellEnd"/>
-      <w:r>
-        <w:rPr>
-          <w:rFonts w:ascii="Consolas" w:eastAsia="Times New Roman" w:hAnsi="Consolas" w:cs="Courier New"/>
-          <w:b/>
-          <w:bCs/>
-          <w:color w:val="24292E"/>
-          <w:sz w:val="20"/>
-          <w:szCs w:val="20"/>
-        </w:rPr>
-        <w:t>()</w:t>
-      </w:r>
-      <w:r>
-        <w:rPr>
-          <w:rFonts w:ascii="Segoe UI" w:eastAsia="Times New Roman" w:hAnsi="Segoe UI" w:cs="Segoe UI"/>
-          <w:b/>
-          <w:bCs/>
-          <w:color w:val="24292E"/>
-          <w:sz w:val="30"/>
-          <w:szCs w:val="30"/>
-        </w:rPr>
-        <w:t> on the integrated heatmap from all six frames:</w:t>
-      </w:r>
-    </w:p>
-    <w:p>
-      <w:pPr>
-        <w:spacing w:after="240" w:line="240" w:lineRule="auto"/>
-        <w:rPr>
-          <w:rFonts w:ascii="Segoe UI" w:eastAsia="Times New Roman" w:hAnsi="Segoe UI" w:cs="Segoe UI"/>
-          <w:color w:val="24292E"/>
-          <w:sz w:val="24"/>
-          <w:szCs w:val="24"/>
-        </w:rPr>
-      </w:pPr>
-      <w:r>
-        <w:rPr>
-          <w:rFonts w:ascii="Segoe UI" w:eastAsia="Times New Roman" w:hAnsi="Segoe UI" w:cs="Segoe UI"/>
-          <w:noProof/>
-          <w:color w:val="0366D6"/>
-          <w:sz w:val="24"/>
-          <w:szCs w:val="24"/>
-        </w:rPr>
-        <w:drawing>
-          <wp:inline distT="0" distB="0" distL="0" distR="0">
-            <wp:extent cx="5170805" cy="2988310"/>
-            <wp:effectExtent l="0" t="0" r="0" b="2540"/>
-            <wp:docPr id="2" name="Picture 2" descr="alt text">
-              <a:hlinkClick xmlns:a="http://schemas.openxmlformats.org/drawingml/2006/main" r:id="rId18" tgtFrame="&quot;_blank&quot;"/>
-            </wp:docPr>
-            <wp:cNvGraphicFramePr>
-              <a:graphicFrameLocks xmlns:a="http://schemas.openxmlformats.org/drawingml/2006/main" noChangeAspect="1"/>
-            </wp:cNvGraphicFramePr>
-            <a:graphic xmlns:a="http://schemas.openxmlformats.org/drawingml/2006/main">
-              <a:graphicData uri="http://schemas.openxmlformats.org/drawingml/2006/picture">
-                <pic:pic xmlns:pic="http://schemas.openxmlformats.org/drawingml/2006/picture">
-                  <pic:nvPicPr>
-                    <pic:cNvPr id="0" name="Picture 8" descr="alt text">
-                      <a:hlinkClick r:id="rId18" tgtFrame="&quot;_blank&quot;"/>
-                    </pic:cNvPr>
-                    <pic:cNvPicPr>
-                      <a:picLocks noChangeAspect="1" noChangeArrowheads="1"/>
-                    </pic:cNvPicPr>
-                  </pic:nvPicPr>
-                  <pic:blipFill>
-                    <a:blip r:embed="rId19">
-                      <a:extLst>
-                        <a:ext uri="{28A0092B-C50C-407E-A947-70E740481C1C}">
-                          <a14:useLocalDpi xmlns:a14="http://schemas.microsoft.com/office/drawing/2010/main" val="0"/>
-                        </a:ext>
-                      </a:extLst>
-                    </a:blip>
-                    <a:srcRect/>
-                    <a:stretch>
-                      <a:fillRect/>
-                    </a:stretch>
-                  </pic:blipFill>
-                  <pic:spPr bwMode="auto">
-                    <a:xfrm>
-                      <a:off x="0" y="0"/>
-                      <a:ext cx="5170805" cy="2988310"/>
-                    </a:xfrm>
-                    <a:prstGeom prst="rect">
-                      <a:avLst/>
-                    </a:prstGeom>
-                    <a:noFill/>
-                    <a:ln>
-                      <a:noFill/>
-                    </a:ln>
-                  </pic:spPr>
-                </pic:pic>
-              </a:graphicData>
-            </a:graphic>
-          </wp:inline>
-        </w:drawing>
-      </w:r>
-    </w:p>
-    <w:p>
-      <w:pPr>
-        <w:spacing w:before="360" w:after="240" w:line="240" w:lineRule="auto"/>
-        <w:outlineLvl w:val="2"/>
-        <w:rPr>
-          <w:rFonts w:ascii="Segoe UI" w:eastAsia="Times New Roman" w:hAnsi="Segoe UI" w:cs="Segoe UI"/>
-          <w:b/>
-          <w:bCs/>
-          <w:color w:val="24292E"/>
-          <w:sz w:val="30"/>
-          <w:szCs w:val="30"/>
-        </w:rPr>
-      </w:pPr>
-      <w:r>
-        <w:rPr>
-          <w:rFonts w:ascii="Segoe UI" w:eastAsia="Times New Roman" w:hAnsi="Segoe UI" w:cs="Segoe UI"/>
-          <w:b/>
-          <w:bCs/>
-          <w:color w:val="24292E"/>
-          <w:sz w:val="30"/>
-          <w:szCs w:val="30"/>
-        </w:rPr>
-        <w:t>Here the resulting bounding boxes are drawn onto the last frame in the series:</w:t>
-      </w:r>
-    </w:p>
-    <w:p>
-      <w:pPr>
-        <w:spacing w:after="240" w:line="240" w:lineRule="auto"/>
-        <w:rPr>
-          <w:rFonts w:ascii="Segoe UI" w:eastAsia="Times New Roman" w:hAnsi="Segoe UI" w:cs="Segoe UI"/>
-          <w:color w:val="24292E"/>
-          <w:sz w:val="24"/>
-          <w:szCs w:val="24"/>
-        </w:rPr>
-      </w:pPr>
-      <w:r>
-        <w:rPr>
-          <w:rFonts w:ascii="Segoe UI" w:eastAsia="Times New Roman" w:hAnsi="Segoe UI" w:cs="Segoe UI"/>
-          <w:noProof/>
-          <w:color w:val="0366D6"/>
-          <w:sz w:val="24"/>
-          <w:szCs w:val="24"/>
-        </w:rPr>
-        <w:lastRenderedPageBreak/>
-        <w:drawing>
-          <wp:inline distT="0" distB="0" distL="0" distR="0">
-            <wp:extent cx="8131810" cy="4838700"/>
-            <wp:effectExtent l="0" t="0" r="2540" b="0"/>
-            <wp:docPr id="1" name="Picture 1" descr="alt text">
-              <a:hlinkClick xmlns:a="http://schemas.openxmlformats.org/drawingml/2006/main" r:id="rId20" tgtFrame="&quot;_blank&quot;"/>
-            </wp:docPr>
-            <wp:cNvGraphicFramePr>
-              <a:graphicFrameLocks xmlns:a="http://schemas.openxmlformats.org/drawingml/2006/main" noChangeAspect="1"/>
-            </wp:cNvGraphicFramePr>
-            <a:graphic xmlns:a="http://schemas.openxmlformats.org/drawingml/2006/main">
-              <a:graphicData uri="http://schemas.openxmlformats.org/drawingml/2006/picture">
-                <pic:pic xmlns:pic="http://schemas.openxmlformats.org/drawingml/2006/picture">
-                  <pic:nvPicPr>
-                    <pic:cNvPr id="0" name="Picture 9" descr="alt text">
-                      <a:hlinkClick r:id="rId20" tgtFrame="&quot;_blank&quot;"/>
-                    </pic:cNvPr>
-                    <pic:cNvPicPr>
-                      <a:picLocks noChangeAspect="1" noChangeArrowheads="1"/>
-                    </pic:cNvPicPr>
-                  </pic:nvPicPr>
-                  <pic:blipFill>
-                    <a:blip r:embed="rId21">
-                      <a:extLst>
-                        <a:ext uri="{28A0092B-C50C-407E-A947-70E740481C1C}">
-                          <a14:useLocalDpi xmlns:a14="http://schemas.microsoft.com/office/drawing/2010/main" val="0"/>
-                        </a:ext>
-                      </a:extLst>
-                    </a:blip>
-                    <a:srcRect/>
-                    <a:stretch>
-                      <a:fillRect/>
-                    </a:stretch>
-                  </pic:blipFill>
-                  <pic:spPr bwMode="auto">
-                    <a:xfrm>
-                      <a:off x="0" y="0"/>
-                      <a:ext cx="8131810" cy="4838700"/>
-                    </a:xfrm>
-                    <a:prstGeom prst="rect">
-                      <a:avLst/>
-                    </a:prstGeom>
-                    <a:noFill/>
-                    <a:ln>
-                      <a:noFill/>
-                    </a:ln>
-                  </pic:spPr>
-                </pic:pic>
-              </a:graphicData>
-            </a:graphic>
-          </wp:inline>
-        </w:drawing>
+        <w:t xml:space="preserve"> with boxes for the cars</w:t>
+      </w:r>
+    </w:p>
+    <w:p>
+      <w:r>
+        <w:br w:type="page"/>
       </w:r>
     </w:p>
     <w:p>
@@ -2163,72 +1588,155 @@
           <w:sz w:val="24"/>
           <w:szCs w:val="24"/>
         </w:rPr>
+        <w:lastRenderedPageBreak/>
         <w:pict>
-          <v:rect id="_x0000_i1027" style="width:0;height:3pt" o:hralign="center" o:hrstd="t" o:hrnoshade="t" o:hr="t" fillcolor="#24292e" stroked="f"/>
+          <v:rect id="_x0000_i1028" style="width:0;height:3pt" o:hralign="center" o:hrstd="t" o:hrnoshade="t" o:hr="t" fillcolor="#24292e" stroked="f"/>
         </w:pict>
       </w:r>
     </w:p>
     <w:p>
       <w:pPr>
-        <w:spacing w:after="240" w:line="240" w:lineRule="auto"/>
-        <w:rPr>
-          <w:rFonts w:ascii="Segoe UI" w:eastAsia="Times New Roman" w:hAnsi="Segoe UI" w:cs="Segoe UI"/>
-          <w:color w:val="24292E"/>
-          <w:sz w:val="24"/>
-          <w:szCs w:val="24"/>
-        </w:rPr>
-      </w:pPr>
-      <w:r>
-        <w:rPr>
-          <w:rFonts w:ascii="Segoe UI" w:eastAsia="Times New Roman" w:hAnsi="Segoe UI" w:cs="Segoe UI"/>
-          <w:color w:val="24292E"/>
-          <w:sz w:val="24"/>
-          <w:szCs w:val="24"/>
-        </w:rPr>
-        <w:t>###Discussion</w:t>
-      </w:r>
-    </w:p>
-    <w:p>
-      <w:pPr>
-        <w:spacing w:after="240" w:line="240" w:lineRule="auto"/>
-        <w:rPr>
-          <w:rFonts w:ascii="Segoe UI" w:eastAsia="Times New Roman" w:hAnsi="Segoe UI" w:cs="Segoe UI"/>
-          <w:color w:val="24292E"/>
-          <w:sz w:val="24"/>
-          <w:szCs w:val="24"/>
-        </w:rPr>
-      </w:pPr>
-      <w:r>
-        <w:rPr>
-          <w:rFonts w:ascii="Segoe UI" w:eastAsia="Times New Roman" w:hAnsi="Segoe UI" w:cs="Segoe UI"/>
-          <w:color w:val="24292E"/>
-          <w:sz w:val="24"/>
-          <w:szCs w:val="24"/>
-        </w:rPr>
-        <w:t>####1. Briefly discuss any problems / issues you faced in your implementation of this project. Where will your pipeline likely fail? What could you do to make it more robust?</w:t>
-      </w:r>
-    </w:p>
-    <w:p>
-      <w:pPr>
-        <w:spacing w:after="100" w:afterAutospacing="1" w:line="240" w:lineRule="auto"/>
-        <w:rPr>
-          <w:rFonts w:ascii="Segoe UI" w:eastAsia="Times New Roman" w:hAnsi="Segoe UI" w:cs="Segoe UI"/>
-          <w:color w:val="24292E"/>
-          <w:sz w:val="24"/>
-          <w:szCs w:val="24"/>
-        </w:rPr>
-      </w:pPr>
-      <w:r>
-        <w:rPr>
-          <w:rFonts w:ascii="Segoe UI" w:eastAsia="Times New Roman" w:hAnsi="Segoe UI" w:cs="Segoe UI"/>
-          <w:color w:val="24292E"/>
-          <w:sz w:val="24"/>
-          <w:szCs w:val="24"/>
-        </w:rPr>
-        <w:t>Here I'll talk about the approach I took, what techniques I used, what worked and why, where the pipeline might fail and how I might improve it if I were going to pursue this project further.</w:t>
-      </w:r>
-    </w:p>
-    <w:p/>
+        <w:pStyle w:val="Heading2"/>
+      </w:pPr>
+      <w:r>
+        <w:t>Discussion</w:t>
+      </w:r>
+    </w:p>
+    <w:p>
+      <w:pPr>
+        <w:pStyle w:val="Heading3"/>
+      </w:pPr>
+      <w:r>
+        <w:t>Issues:</w:t>
+      </w:r>
+      <w:bookmarkStart w:id="0" w:name="_GoBack"/>
+      <w:bookmarkEnd w:id="0"/>
+    </w:p>
+    <w:p>
+      <w:pPr>
+        <w:pStyle w:val="ListParagraph"/>
+        <w:numPr>
+          <w:ilvl w:val="0"/>
+          <w:numId w:val="15"/>
+        </w:numPr>
+      </w:pPr>
+      <w:r>
+        <w:rPr>
+          <w:b/>
+        </w:rPr>
+        <w:t>How to tune all the parameters?</w:t>
+      </w:r>
+    </w:p>
+    <w:p>
+      <w:pPr>
+        <w:pStyle w:val="ListParagraph"/>
+        <w:numPr>
+          <w:ilvl w:val="1"/>
+          <w:numId w:val="15"/>
+        </w:numPr>
+      </w:pPr>
+      <w:r>
+        <w:t xml:space="preserve">With the multitude of functions used and the various methods of feature extraction, there ends up being a LOT of various parameters that I can adjust. And given that the model takes a bit of time to run on video it is impracticable to try out every single one. </w:t>
+      </w:r>
+    </w:p>
+    <w:p>
+      <w:pPr>
+        <w:pStyle w:val="ListParagraph"/>
+        <w:numPr>
+          <w:ilvl w:val="1"/>
+          <w:numId w:val="15"/>
+        </w:numPr>
+      </w:pPr>
+      <w:r>
+        <w:t>I started out with the provided values from the lessons and moved a few around based on recommendations from the forums, but  I know it is not perfect.</w:t>
+      </w:r>
+    </w:p>
+    <w:p>
+      <w:pPr>
+        <w:pStyle w:val="ListParagraph"/>
+        <w:numPr>
+          <w:ilvl w:val="1"/>
+          <w:numId w:val="15"/>
+        </w:numPr>
+      </w:pPr>
+      <w:r>
+        <w:t>Ideally I could get a function that passes through various values over time, and continually puts out single frames from the video. I could compare those and see what works best.</w:t>
+      </w:r>
+    </w:p>
+    <w:p>
+      <w:pPr>
+        <w:pStyle w:val="ListParagraph"/>
+        <w:numPr>
+          <w:ilvl w:val="0"/>
+          <w:numId w:val="15"/>
+        </w:numPr>
+      </w:pPr>
+      <w:r>
+        <w:rPr>
+          <w:b/>
+        </w:rPr>
+        <w:t>Why are we not using deep learning?</w:t>
+      </w:r>
+    </w:p>
+    <w:p>
+      <w:pPr>
+        <w:pStyle w:val="ListParagraph"/>
+        <w:numPr>
+          <w:ilvl w:val="1"/>
+          <w:numId w:val="15"/>
+        </w:numPr>
+      </w:pPr>
+      <w:r>
+        <w:t>Seems like an obvious solution to some of this, as object recognition is best performed by a model that can learn more complex and non-linear relationships between features.</w:t>
+      </w:r>
+    </w:p>
+    <w:p>
+      <w:pPr>
+        <w:pStyle w:val="ListParagraph"/>
+        <w:numPr>
+          <w:ilvl w:val="1"/>
+          <w:numId w:val="15"/>
+        </w:numPr>
+      </w:pPr>
+      <w:r>
+        <w:t xml:space="preserve">Google has recently begun releasing pre-trained weights for models in general object recognition within their </w:t>
+      </w:r>
+      <w:proofErr w:type="spellStart"/>
+      <w:r>
+        <w:t>TensorFlow</w:t>
+      </w:r>
+      <w:proofErr w:type="spellEnd"/>
+      <w:r>
+        <w:t xml:space="preserve"> API, it could be possible to integrate this by removing the last layer and re-training on the vehicle dataset to better focus on vehicles.</w:t>
+      </w:r>
+    </w:p>
+    <w:p>
+      <w:pPr>
+        <w:pStyle w:val="ListParagraph"/>
+        <w:numPr>
+          <w:ilvl w:val="0"/>
+          <w:numId w:val="15"/>
+        </w:numPr>
+      </w:pPr>
+      <w:r>
+        <w:rPr>
+          <w:b/>
+        </w:rPr>
+        <w:t>Need to go faster!</w:t>
+      </w:r>
+    </w:p>
+    <w:p>
+      <w:pPr>
+        <w:pStyle w:val="ListParagraph"/>
+        <w:numPr>
+          <w:ilvl w:val="1"/>
+          <w:numId w:val="15"/>
+        </w:numPr>
+      </w:pPr>
+      <w:r>
+        <w:t>It takes my high-end computer over an hour for just the provided test image. For use in a car we will need to process at least 10 frames a second, and likely more. So there will need to be a LARGE increase in processing speed, likely done by trying a completely different approach than this one.</w:t>
+      </w:r>
+    </w:p>
     <w:sectPr>
       <w:pgSz w:w="12240" w:h="15840"/>
       <w:pgMar w:top="720" w:right="720" w:bottom="720" w:left="720" w:header="720" w:footer="720" w:gutter="0"/>
@@ -2243,7 +1751,7 @@
 <w:numbering xmlns:wpc="http://schemas.microsoft.com/office/word/2010/wordprocessingCanvas" xmlns:cx="http://schemas.microsoft.com/office/drawing/2014/chartex" xmlns:cx1="http://schemas.microsoft.com/office/drawing/2015/9/8/chartex" xmlns:cx2="http://schemas.microsoft.com/office/drawing/2015/10/21/chartex" xmlns:cx3="http://schemas.microsoft.com/office/drawing/2016/5/9/chartex" xmlns:cx4="http://schemas.microsoft.com/office/drawing/2016/5/10/chartex" xmlns:cx5="http://schemas.microsoft.com/office/drawing/2016/5/11/chartex" xmlns:cx6="http://schemas.microsoft.com/office/drawing/2016/5/12/chartex" xmlns:cx7="http://schemas.microsoft.com/office/drawing/2016/5/13/chartex" xmlns:cx8="http://schemas.microsoft.com/office/drawing/2016/5/14/chartex" xmlns:mc="http://schemas.openxmlformats.org/markup-compatibility/2006" xmlns:aink="http://schemas.microsoft.com/office/drawing/2016/ink" xmlns:am3d="http://schemas.microsoft.com/office/drawing/2017/model3d" xmlns:o="urn:schemas-microsoft-com:office:office" xmlns:r="http://schemas.openxmlformats.org/officeDocument/2006/relationships" xmlns:m="http://schemas.openxmlformats.org/officeDocument/2006/math" xmlns:v="urn:schemas-microsoft-com:vml" xmlns:wp14="http://schemas.microsoft.com/office/word/2010/wordprocessingDrawing" xmlns:wp="http://schemas.openxmlformats.org/drawingml/2006/wordprocessingDrawing" xmlns:w10="urn:schemas-microsoft-com:office:word" xmlns:w="http://schemas.openxmlformats.org/wordprocessingml/2006/main" xmlns:w14="http://schemas.microsoft.com/office/word/2010/wordml" xmlns:w15="http://schemas.microsoft.com/office/word/2012/wordml" xmlns:w16se="http://schemas.microsoft.com/office/word/2015/wordml/symex" xmlns:wpg="http://schemas.microsoft.com/office/word/2010/wordprocessingGroup" xmlns:wpi="http://schemas.microsoft.com/office/word/2010/wordprocessingInk" xmlns:wne="http://schemas.microsoft.com/office/word/2006/wordml" xmlns:wps="http://schemas.microsoft.com/office/word/2010/wordprocessingShape" mc:Ignorable="w14 w15 w16se wp14">
   <w:numPicBullet w:numPicBulletId="0">
     <w:pict>
-      <v:rect id="_x0000_i1030" style="width:0;height:3pt" o:hralign="center" o:bullet="t" o:hrstd="t" o:hrnoshade="t" o:hr="t" fillcolor="#24292e" stroked="f"/>
+      <v:rect id="_x0000_i1038" style="width:0;height:3pt" o:hralign="center" o:bullet="t" o:hrstd="t" o:hrnoshade="t" o:hr="t" fillcolor="#24292e" stroked="f"/>
     </w:pict>
   </w:numPicBullet>
   <w:abstractNum w:abstractNumId="0" w15:restartNumberingAfterBreak="0">
@@ -2336,6 +1844,232 @@
     </w:lvl>
   </w:abstractNum>
   <w:abstractNum w:abstractNumId="1" w15:restartNumberingAfterBreak="0">
+    <w:nsid w:val="06DA180F"/>
+    <w:multiLevelType w:val="hybridMultilevel"/>
+    <w:tmpl w:val="38707A7C"/>
+    <w:lvl w:ilvl="0" w:tplc="04090001">
+      <w:start w:val="1"/>
+      <w:numFmt w:val="bullet"/>
+      <w:lvlText w:val=""/>
+      <w:lvlJc w:val="left"/>
+      <w:pPr>
+        <w:ind w:left="720" w:hanging="360"/>
+      </w:pPr>
+      <w:rPr>
+        <w:rFonts w:ascii="Symbol" w:hAnsi="Symbol" w:hint="default"/>
+      </w:rPr>
+    </w:lvl>
+    <w:lvl w:ilvl="1" w:tplc="04090003" w:tentative="1">
+      <w:start w:val="1"/>
+      <w:numFmt w:val="bullet"/>
+      <w:lvlText w:val="o"/>
+      <w:lvlJc w:val="left"/>
+      <w:pPr>
+        <w:ind w:left="1440" w:hanging="360"/>
+      </w:pPr>
+      <w:rPr>
+        <w:rFonts w:ascii="Courier New" w:hAnsi="Courier New" w:cs="Courier New" w:hint="default"/>
+      </w:rPr>
+    </w:lvl>
+    <w:lvl w:ilvl="2" w:tplc="04090005" w:tentative="1">
+      <w:start w:val="1"/>
+      <w:numFmt w:val="bullet"/>
+      <w:lvlText w:val=""/>
+      <w:lvlJc w:val="left"/>
+      <w:pPr>
+        <w:ind w:left="2160" w:hanging="360"/>
+      </w:pPr>
+      <w:rPr>
+        <w:rFonts w:ascii="Wingdings" w:hAnsi="Wingdings" w:hint="default"/>
+      </w:rPr>
+    </w:lvl>
+    <w:lvl w:ilvl="3" w:tplc="04090001" w:tentative="1">
+      <w:start w:val="1"/>
+      <w:numFmt w:val="bullet"/>
+      <w:lvlText w:val=""/>
+      <w:lvlJc w:val="left"/>
+      <w:pPr>
+        <w:ind w:left="2880" w:hanging="360"/>
+      </w:pPr>
+      <w:rPr>
+        <w:rFonts w:ascii="Symbol" w:hAnsi="Symbol" w:hint="default"/>
+      </w:rPr>
+    </w:lvl>
+    <w:lvl w:ilvl="4" w:tplc="04090003" w:tentative="1">
+      <w:start w:val="1"/>
+      <w:numFmt w:val="bullet"/>
+      <w:lvlText w:val="o"/>
+      <w:lvlJc w:val="left"/>
+      <w:pPr>
+        <w:ind w:left="3600" w:hanging="360"/>
+      </w:pPr>
+      <w:rPr>
+        <w:rFonts w:ascii="Courier New" w:hAnsi="Courier New" w:cs="Courier New" w:hint="default"/>
+      </w:rPr>
+    </w:lvl>
+    <w:lvl w:ilvl="5" w:tplc="04090005" w:tentative="1">
+      <w:start w:val="1"/>
+      <w:numFmt w:val="bullet"/>
+      <w:lvlText w:val=""/>
+      <w:lvlJc w:val="left"/>
+      <w:pPr>
+        <w:ind w:left="4320" w:hanging="360"/>
+      </w:pPr>
+      <w:rPr>
+        <w:rFonts w:ascii="Wingdings" w:hAnsi="Wingdings" w:hint="default"/>
+      </w:rPr>
+    </w:lvl>
+    <w:lvl w:ilvl="6" w:tplc="04090001" w:tentative="1">
+      <w:start w:val="1"/>
+      <w:numFmt w:val="bullet"/>
+      <w:lvlText w:val=""/>
+      <w:lvlJc w:val="left"/>
+      <w:pPr>
+        <w:ind w:left="5040" w:hanging="360"/>
+      </w:pPr>
+      <w:rPr>
+        <w:rFonts w:ascii="Symbol" w:hAnsi="Symbol" w:hint="default"/>
+      </w:rPr>
+    </w:lvl>
+    <w:lvl w:ilvl="7" w:tplc="04090003" w:tentative="1">
+      <w:start w:val="1"/>
+      <w:numFmt w:val="bullet"/>
+      <w:lvlText w:val="o"/>
+      <w:lvlJc w:val="left"/>
+      <w:pPr>
+        <w:ind w:left="5760" w:hanging="360"/>
+      </w:pPr>
+      <w:rPr>
+        <w:rFonts w:ascii="Courier New" w:hAnsi="Courier New" w:cs="Courier New" w:hint="default"/>
+      </w:rPr>
+    </w:lvl>
+    <w:lvl w:ilvl="8" w:tplc="04090005" w:tentative="1">
+      <w:start w:val="1"/>
+      <w:numFmt w:val="bullet"/>
+      <w:lvlText w:val=""/>
+      <w:lvlJc w:val="left"/>
+      <w:pPr>
+        <w:ind w:left="6480" w:hanging="360"/>
+      </w:pPr>
+      <w:rPr>
+        <w:rFonts w:ascii="Wingdings" w:hAnsi="Wingdings" w:hint="default"/>
+      </w:rPr>
+    </w:lvl>
+  </w:abstractNum>
+  <w:abstractNum w:abstractNumId="2" w15:restartNumberingAfterBreak="0">
+    <w:nsid w:val="20367DB1"/>
+    <w:multiLevelType w:val="hybridMultilevel"/>
+    <w:tmpl w:val="0EFA0C56"/>
+    <w:lvl w:ilvl="0" w:tplc="04090001">
+      <w:start w:val="1"/>
+      <w:numFmt w:val="bullet"/>
+      <w:lvlText w:val=""/>
+      <w:lvlJc w:val="left"/>
+      <w:pPr>
+        <w:ind w:left="720" w:hanging="360"/>
+      </w:pPr>
+      <w:rPr>
+        <w:rFonts w:ascii="Symbol" w:hAnsi="Symbol" w:hint="default"/>
+      </w:rPr>
+    </w:lvl>
+    <w:lvl w:ilvl="1" w:tplc="04090003">
+      <w:start w:val="1"/>
+      <w:numFmt w:val="bullet"/>
+      <w:lvlText w:val="o"/>
+      <w:lvlJc w:val="left"/>
+      <w:pPr>
+        <w:ind w:left="1440" w:hanging="360"/>
+      </w:pPr>
+      <w:rPr>
+        <w:rFonts w:ascii="Courier New" w:hAnsi="Courier New" w:cs="Courier New" w:hint="default"/>
+      </w:rPr>
+    </w:lvl>
+    <w:lvl w:ilvl="2" w:tplc="04090005" w:tentative="1">
+      <w:start w:val="1"/>
+      <w:numFmt w:val="bullet"/>
+      <w:lvlText w:val=""/>
+      <w:lvlJc w:val="left"/>
+      <w:pPr>
+        <w:ind w:left="2160" w:hanging="360"/>
+      </w:pPr>
+      <w:rPr>
+        <w:rFonts w:ascii="Wingdings" w:hAnsi="Wingdings" w:hint="default"/>
+      </w:rPr>
+    </w:lvl>
+    <w:lvl w:ilvl="3" w:tplc="04090001" w:tentative="1">
+      <w:start w:val="1"/>
+      <w:numFmt w:val="bullet"/>
+      <w:lvlText w:val=""/>
+      <w:lvlJc w:val="left"/>
+      <w:pPr>
+        <w:ind w:left="2880" w:hanging="360"/>
+      </w:pPr>
+      <w:rPr>
+        <w:rFonts w:ascii="Symbol" w:hAnsi="Symbol" w:hint="default"/>
+      </w:rPr>
+    </w:lvl>
+    <w:lvl w:ilvl="4" w:tplc="04090003" w:tentative="1">
+      <w:start w:val="1"/>
+      <w:numFmt w:val="bullet"/>
+      <w:lvlText w:val="o"/>
+      <w:lvlJc w:val="left"/>
+      <w:pPr>
+        <w:ind w:left="3600" w:hanging="360"/>
+      </w:pPr>
+      <w:rPr>
+        <w:rFonts w:ascii="Courier New" w:hAnsi="Courier New" w:cs="Courier New" w:hint="default"/>
+      </w:rPr>
+    </w:lvl>
+    <w:lvl w:ilvl="5" w:tplc="04090005" w:tentative="1">
+      <w:start w:val="1"/>
+      <w:numFmt w:val="bullet"/>
+      <w:lvlText w:val=""/>
+      <w:lvlJc w:val="left"/>
+      <w:pPr>
+        <w:ind w:left="4320" w:hanging="360"/>
+      </w:pPr>
+      <w:rPr>
+        <w:rFonts w:ascii="Wingdings" w:hAnsi="Wingdings" w:hint="default"/>
+      </w:rPr>
+    </w:lvl>
+    <w:lvl w:ilvl="6" w:tplc="04090001" w:tentative="1">
+      <w:start w:val="1"/>
+      <w:numFmt w:val="bullet"/>
+      <w:lvlText w:val=""/>
+      <w:lvlJc w:val="left"/>
+      <w:pPr>
+        <w:ind w:left="5040" w:hanging="360"/>
+      </w:pPr>
+      <w:rPr>
+        <w:rFonts w:ascii="Symbol" w:hAnsi="Symbol" w:hint="default"/>
+      </w:rPr>
+    </w:lvl>
+    <w:lvl w:ilvl="7" w:tplc="04090003" w:tentative="1">
+      <w:start w:val="1"/>
+      <w:numFmt w:val="bullet"/>
+      <w:lvlText w:val="o"/>
+      <w:lvlJc w:val="left"/>
+      <w:pPr>
+        <w:ind w:left="5760" w:hanging="360"/>
+      </w:pPr>
+      <w:rPr>
+        <w:rFonts w:ascii="Courier New" w:hAnsi="Courier New" w:cs="Courier New" w:hint="default"/>
+      </w:rPr>
+    </w:lvl>
+    <w:lvl w:ilvl="8" w:tplc="04090005" w:tentative="1">
+      <w:start w:val="1"/>
+      <w:numFmt w:val="bullet"/>
+      <w:lvlText w:val=""/>
+      <w:lvlJc w:val="left"/>
+      <w:pPr>
+        <w:ind w:left="6480" w:hanging="360"/>
+      </w:pPr>
+      <w:rPr>
+        <w:rFonts w:ascii="Wingdings" w:hAnsi="Wingdings" w:hint="default"/>
+      </w:rPr>
+    </w:lvl>
+  </w:abstractNum>
+  <w:abstractNum w:abstractNumId="3" w15:restartNumberingAfterBreak="0">
     <w:nsid w:val="2C903D8E"/>
     <w:multiLevelType w:val="hybridMultilevel"/>
     <w:tmpl w:val="6192B298"/>
@@ -2448,7 +2182,7 @@
       </w:rPr>
     </w:lvl>
   </w:abstractNum>
-  <w:abstractNum w:abstractNumId="2" w15:restartNumberingAfterBreak="0">
+  <w:abstractNum w:abstractNumId="4" w15:restartNumberingAfterBreak="0">
     <w:nsid w:val="34E3195D"/>
     <w:multiLevelType w:val="hybridMultilevel"/>
     <w:tmpl w:val="3A8A2B20"/>
@@ -2534,7 +2268,7 @@
       </w:pPr>
     </w:lvl>
   </w:abstractNum>
-  <w:abstractNum w:abstractNumId="3" w15:restartNumberingAfterBreak="0">
+  <w:abstractNum w:abstractNumId="5" w15:restartNumberingAfterBreak="0">
     <w:nsid w:val="3B8478A9"/>
     <w:multiLevelType w:val="hybridMultilevel"/>
     <w:tmpl w:val="9A0AF386"/>
@@ -2620,7 +2354,7 @@
       </w:pPr>
     </w:lvl>
   </w:abstractNum>
-  <w:abstractNum w:abstractNumId="4" w15:restartNumberingAfterBreak="0">
+  <w:abstractNum w:abstractNumId="6" w15:restartNumberingAfterBreak="0">
     <w:nsid w:val="3D6749F2"/>
     <w:multiLevelType w:val="hybridMultilevel"/>
     <w:tmpl w:val="050A98D8"/>
@@ -2733,7 +2467,7 @@
       </w:rPr>
     </w:lvl>
   </w:abstractNum>
-  <w:abstractNum w:abstractNumId="5" w15:restartNumberingAfterBreak="0">
+  <w:abstractNum w:abstractNumId="7" w15:restartNumberingAfterBreak="0">
     <w:nsid w:val="47E90872"/>
     <w:multiLevelType w:val="hybridMultilevel"/>
     <w:tmpl w:val="75501776"/>
@@ -2846,7 +2580,7 @@
       </w:rPr>
     </w:lvl>
   </w:abstractNum>
-  <w:abstractNum w:abstractNumId="6" w15:restartNumberingAfterBreak="0">
+  <w:abstractNum w:abstractNumId="8" w15:restartNumberingAfterBreak="0">
     <w:nsid w:val="4A2D63CB"/>
     <w:multiLevelType w:val="hybridMultilevel"/>
     <w:tmpl w:val="4628DCC4"/>
@@ -2959,7 +2693,7 @@
       </w:rPr>
     </w:lvl>
   </w:abstractNum>
-  <w:abstractNum w:abstractNumId="7" w15:restartNumberingAfterBreak="0">
+  <w:abstractNum w:abstractNumId="9" w15:restartNumberingAfterBreak="0">
     <w:nsid w:val="4F0E1869"/>
     <w:multiLevelType w:val="hybridMultilevel"/>
     <w:tmpl w:val="6E540492"/>
@@ -3072,7 +2806,7 @@
       </w:rPr>
     </w:lvl>
   </w:abstractNum>
-  <w:abstractNum w:abstractNumId="8" w15:restartNumberingAfterBreak="0">
+  <w:abstractNum w:abstractNumId="10" w15:restartNumberingAfterBreak="0">
     <w:nsid w:val="545F067D"/>
     <w:multiLevelType w:val="hybridMultilevel"/>
     <w:tmpl w:val="7FE4C168"/>
@@ -3158,7 +2892,7 @@
       </w:pPr>
     </w:lvl>
   </w:abstractNum>
-  <w:abstractNum w:abstractNumId="9" w15:restartNumberingAfterBreak="0">
+  <w:abstractNum w:abstractNumId="11" w15:restartNumberingAfterBreak="0">
     <w:nsid w:val="598C1C8B"/>
     <w:multiLevelType w:val="hybridMultilevel"/>
     <w:tmpl w:val="04603BC8"/>
@@ -3271,7 +3005,7 @@
       </w:rPr>
     </w:lvl>
   </w:abstractNum>
-  <w:abstractNum w:abstractNumId="10" w15:restartNumberingAfterBreak="0">
+  <w:abstractNum w:abstractNumId="12" w15:restartNumberingAfterBreak="0">
     <w:nsid w:val="5B383E09"/>
     <w:multiLevelType w:val="hybridMultilevel"/>
     <w:tmpl w:val="5EB81DF2"/>
@@ -3384,7 +3118,7 @@
       </w:rPr>
     </w:lvl>
   </w:abstractNum>
-  <w:abstractNum w:abstractNumId="11" w15:restartNumberingAfterBreak="0">
+  <w:abstractNum w:abstractNumId="13" w15:restartNumberingAfterBreak="0">
     <w:nsid w:val="659A1F79"/>
     <w:multiLevelType w:val="multilevel"/>
     <w:tmpl w:val="1A4AD014"/>
@@ -3533,7 +3267,7 @@
       </w:rPr>
     </w:lvl>
   </w:abstractNum>
-  <w:abstractNum w:abstractNumId="12" w15:restartNumberingAfterBreak="0">
+  <w:abstractNum w:abstractNumId="14" w15:restartNumberingAfterBreak="0">
     <w:nsid w:val="66D0063E"/>
     <w:multiLevelType w:val="hybridMultilevel"/>
     <w:tmpl w:val="4360396C"/>
@@ -3623,43 +3357,49 @@
     </w:lvl>
   </w:abstractNum>
   <w:num w:numId="1">
-    <w:abstractNumId w:val="11"/>
+    <w:abstractNumId w:val="13"/>
   </w:num>
   <w:num w:numId="2">
-    <w:abstractNumId w:val="8"/>
+    <w:abstractNumId w:val="10"/>
   </w:num>
   <w:num w:numId="3">
-    <w:abstractNumId w:val="2"/>
+    <w:abstractNumId w:val="4"/>
   </w:num>
   <w:num w:numId="4">
     <w:abstractNumId w:val="0"/>
   </w:num>
   <w:num w:numId="5">
+    <w:abstractNumId w:val="14"/>
+  </w:num>
+  <w:num w:numId="6">
+    <w:abstractNumId w:val="5"/>
+  </w:num>
+  <w:num w:numId="7">
+    <w:abstractNumId w:val="6"/>
+  </w:num>
+  <w:num w:numId="8">
+    <w:abstractNumId w:val="3"/>
+  </w:num>
+  <w:num w:numId="9">
+    <w:abstractNumId w:val="9"/>
+  </w:num>
+  <w:num w:numId="10">
+    <w:abstractNumId w:val="8"/>
+  </w:num>
+  <w:num w:numId="11">
+    <w:abstractNumId w:val="7"/>
+  </w:num>
+  <w:num w:numId="12">
+    <w:abstractNumId w:val="11"/>
+  </w:num>
+  <w:num w:numId="13">
     <w:abstractNumId w:val="12"/>
   </w:num>
-  <w:num w:numId="6">
-    <w:abstractNumId w:val="3"/>
-  </w:num>
-  <w:num w:numId="7">
-    <w:abstractNumId w:val="4"/>
-  </w:num>
-  <w:num w:numId="8">
+  <w:num w:numId="14">
     <w:abstractNumId w:val="1"/>
   </w:num>
-  <w:num w:numId="9">
-    <w:abstractNumId w:val="7"/>
-  </w:num>
-  <w:num w:numId="10">
-    <w:abstractNumId w:val="6"/>
-  </w:num>
-  <w:num w:numId="11">
-    <w:abstractNumId w:val="5"/>
-  </w:num>
-  <w:num w:numId="12">
-    <w:abstractNumId w:val="9"/>
-  </w:num>
-  <w:num w:numId="13">
-    <w:abstractNumId w:val="10"/>
+  <w:num w:numId="15">
+    <w:abstractNumId w:val="2"/>
   </w:num>
 </w:numbering>
 </file>
@@ -3787,6 +3527,7 @@
     <w:lsdException w:name="HTML Sample" w:semiHidden="1" w:unhideWhenUsed="1"/>
     <w:lsdException w:name="HTML Typewriter" w:semiHidden="1" w:unhideWhenUsed="1"/>
     <w:lsdException w:name="HTML Variable" w:semiHidden="1" w:unhideWhenUsed="1"/>
+    <w:lsdException w:name="Normal Table" w:semiHidden="1" w:unhideWhenUsed="1"/>
     <w:lsdException w:name="annotation subject" w:semiHidden="1" w:unhideWhenUsed="1"/>
     <w:lsdException w:name="No List" w:semiHidden="1" w:unhideWhenUsed="1"/>
     <w:lsdException w:name="Outline List 1" w:semiHidden="1" w:unhideWhenUsed="1"/>
@@ -3833,8 +3574,10 @@
     <w:lsdException w:name="Table Subtle 2" w:semiHidden="1" w:unhideWhenUsed="1"/>
     <w:lsdException w:name="Table Web 1" w:semiHidden="1" w:unhideWhenUsed="1"/>
     <w:lsdException w:name="Table Web 2" w:semiHidden="1" w:unhideWhenUsed="1"/>
+    <w:lsdException w:name="Table Web 3" w:semiHidden="1" w:unhideWhenUsed="1"/>
     <w:lsdException w:name="Balloon Text" w:semiHidden="1" w:unhideWhenUsed="1"/>
     <w:lsdException w:name="Table Grid" w:uiPriority="39"/>
+    <w:lsdException w:name="Table Theme" w:semiHidden="1" w:unhideWhenUsed="1"/>
     <w:lsdException w:name="Placeholder Text" w:semiHidden="1"/>
     <w:lsdException w:name="No Spacing" w:uiPriority="1" w:qFormat="1"/>
     <w:lsdException w:name="Light Shading" w:uiPriority="60"/>

</xml_diff>